<commit_message>
Abstract was modified. And text was added to algorithm description section.
</commit_message>
<xml_diff>
--- a/CS_5300_final_report/Introduction and Abstraction.docx
+++ b/CS_5300_final_report/Introduction and Abstraction.docx
@@ -19,7 +19,37 @@
       </w:pPr>
       <w:r>
         <w:rPr/>
-        <w:t>Machine Learning and Game Playing are two very hot topics. In this project we apply machine learning  techniques to the board game Blockus. We pick Backpropagation Algorithm as our learning algorithm and apply it to a Neural Network with 7 layers. The project is implemented in python. We trained the Neural Network with over 1000 games. Significant improvement could be seen.</w:t>
+        <w:t xml:space="preserve">Machine Learning is a study field that focusing on giving computer the abilities to learn. It can be applied to many areas such as </w:t>
+      </w:r>
+      <w:r>
+        <w:rPr>
+          <w:rFonts w:ascii="arial;sans-serif" w:hAnsi="arial;sans-serif"/>
+          <w:b w:val="false"/>
+          <w:i w:val="false"/>
+          <w:caps w:val="false"/>
+          <w:smallCaps w:val="false"/>
+          <w:color w:val="222222"/>
+          <w:spacing w:val="0"/>
+          <w:sz w:val="24"/>
+        </w:rPr>
+        <w:t xml:space="preserve">pattern recognition, </w:t>
+      </w:r>
+      <w:r>
+        <w:rPr>
+          <w:rFonts w:ascii="arial;sans-serif" w:hAnsi="arial;sans-serif"/>
+          <w:b w:val="false"/>
+          <w:i w:val="false"/>
+          <w:caps w:val="false"/>
+          <w:smallCaps w:val="false"/>
+          <w:color w:val="222222"/>
+          <w:spacing w:val="0"/>
+          <w:sz w:val="24"/>
+        </w:rPr>
+        <w:t>data classification and game play.</w:t>
+      </w:r>
+      <w:r>
+        <w:rPr/>
+        <w:t xml:space="preserve">  In this project we applied machine learning  techniques to the board game Blokus. In order to give computer the ability to learn how to play the game, a Neural Network was built with 7 layers.  Learning abilities are enabled by applying Backpropagation algoritm to the Neural Network so it can be trained to get better at the game. The project is implemented in python. The Neural Network was trained with over 1000 games. Significant improvement could be seen.</w:t>
       </w:r>
     </w:p>
     <w:p>

</xml_diff>